<commit_message>
Altars + Dialogue integration
</commit_message>
<xml_diff>
--- a/Narration/Autels.docx
+++ b/Narration/Autels.docx
@@ -1,6 +1,6 @@
 
 <file path=word/document.xml><?xml version="1.0" encoding="utf-8"?>
-<w:document xmlns:wpc="http://schemas.microsoft.com/office/word/2010/wordprocessingCanvas" xmlns:cx="http://schemas.microsoft.com/office/drawing/2014/chartex" xmlns:cx1="http://schemas.microsoft.com/office/drawing/2015/9/8/chartex" xmlns:mc="http://schemas.openxmlformats.org/markup-compatibility/2006" xmlns:o="urn:schemas-microsoft-com:office:office" xmlns:r="http://schemas.openxmlformats.org/officeDocument/2006/relationships" xmlns:m="http://schemas.openxmlformats.org/officeDocument/2006/math" xmlns:v="urn:schemas-microsoft-com:vml" xmlns:wp14="http://schemas.microsoft.com/office/word/2010/wordprocessingDrawing" xmlns:wp="http://schemas.openxmlformats.org/drawingml/2006/wordprocessingDrawing" xmlns:w10="urn:schemas-microsoft-com:office:word" xmlns:w="http://schemas.openxmlformats.org/wordprocessingml/2006/main" xmlns:w14="http://schemas.microsoft.com/office/word/2010/wordml" xmlns:w15="http://schemas.microsoft.com/office/word/2012/wordml" xmlns:w16se="http://schemas.microsoft.com/office/word/2015/wordml/symex" xmlns:wpg="http://schemas.microsoft.com/office/word/2010/wordprocessingGroup" xmlns:wpi="http://schemas.microsoft.com/office/word/2010/wordprocessingInk" xmlns:wne="http://schemas.microsoft.com/office/word/2006/wordml" xmlns:wps="http://schemas.microsoft.com/office/word/2010/wordprocessingShape" mc:Ignorable="w14 w15 w16se wp14">
+<w:document xmlns:wpc="http://schemas.microsoft.com/office/word/2010/wordprocessingCanvas" xmlns:cx="http://schemas.microsoft.com/office/drawing/2014/chartex" xmlns:cx1="http://schemas.microsoft.com/office/drawing/2015/9/8/chartex" xmlns:cx2="http://schemas.microsoft.com/office/drawing/2015/10/21/chartex" xmlns:cx3="http://schemas.microsoft.com/office/drawing/2016/5/9/chartex" xmlns:cx4="http://schemas.microsoft.com/office/drawing/2016/5/10/chartex" xmlns:cx5="http://schemas.microsoft.com/office/drawing/2016/5/11/chartex" xmlns:cx6="http://schemas.microsoft.com/office/drawing/2016/5/12/chartex" xmlns:cx7="http://schemas.microsoft.com/office/drawing/2016/5/13/chartex" xmlns:cx8="http://schemas.microsoft.com/office/drawing/2016/5/14/chartex" xmlns:mc="http://schemas.openxmlformats.org/markup-compatibility/2006" xmlns:aink="http://schemas.microsoft.com/office/drawing/2016/ink" xmlns:am3d="http://schemas.microsoft.com/office/drawing/2017/model3d" xmlns:o="urn:schemas-microsoft-com:office:office" xmlns:r="http://schemas.openxmlformats.org/officeDocument/2006/relationships" xmlns:m="http://schemas.openxmlformats.org/officeDocument/2006/math" xmlns:v="urn:schemas-microsoft-com:vml" xmlns:wp14="http://schemas.microsoft.com/office/word/2010/wordprocessingDrawing" xmlns:wp="http://schemas.openxmlformats.org/drawingml/2006/wordprocessingDrawing" xmlns:w10="urn:schemas-microsoft-com:office:word" xmlns:w="http://schemas.openxmlformats.org/wordprocessingml/2006/main" xmlns:w14="http://schemas.microsoft.com/office/word/2010/wordml" xmlns:w15="http://schemas.microsoft.com/office/word/2012/wordml" xmlns:w16cid="http://schemas.microsoft.com/office/word/2016/wordml/cid" xmlns:w16se="http://schemas.microsoft.com/office/word/2015/wordml/symex" xmlns:wpg="http://schemas.microsoft.com/office/word/2010/wordprocessingGroup" xmlns:wpi="http://schemas.microsoft.com/office/word/2010/wordprocessingInk" xmlns:wne="http://schemas.microsoft.com/office/word/2006/wordml" xmlns:wps="http://schemas.microsoft.com/office/word/2010/wordprocessingShape" mc:Ignorable="w14 w15 w16se w16cid wp14">
   <w:body>
     <w:p>
       <w:pPr>
@@ -240,19 +240,11 @@
               </w:rPr>
               <w:t xml:space="preserve"> and exhausting </w:t>
             </w:r>
-            <w:proofErr w:type="spellStart"/>
-            <w:r>
-              <w:rPr>
-                <w:lang w:val="en-GB"/>
-              </w:rPr>
-              <w:t>tas</w:t>
-            </w:r>
-            <w:proofErr w:type="spellEnd"/>
-            <w:r>
-              <w:rPr>
-                <w:lang w:val="en-GB"/>
-              </w:rPr>
-              <w:t>,</w:t>
+            <w:r>
+              <w:rPr>
+                <w:lang w:val="en-GB"/>
+              </w:rPr>
+              <w:t>task, as well as</w:t>
             </w:r>
             <w:r>
               <w:rPr>
@@ -308,51 +300,49 @@
               </w:rPr>
               <w:t xml:space="preserve"> that changed when Pyxis, with their great knowledge of the stars and our world’s laws, found a way to hold our </w:t>
             </w:r>
+            <w:r>
+              <w:rPr>
+                <w:lang w:val="en-GB"/>
+              </w:rPr>
+              <w:t>direction:</w:t>
+            </w:r>
+            <w:r>
+              <w:rPr>
+                <w:lang w:val="en-GB"/>
+              </w:rPr>
+              <w:t xml:space="preserve"> the compass</w:t>
+            </w:r>
+            <w:r>
+              <w:rPr>
+                <w:lang w:val="en-GB"/>
+              </w:rPr>
+              <w:t>. New travels through the great emptiness were then conducted, leading to th</w:t>
+            </w:r>
+            <w:r>
+              <w:rPr>
+                <w:lang w:val="en-GB"/>
+              </w:rPr>
+              <w:t>e discovery of the</w:t>
+            </w:r>
+            <w:r>
+              <w:rPr>
+                <w:lang w:val="en-GB"/>
+              </w:rPr>
+              <w:t xml:space="preserve"> northern </w:t>
+            </w:r>
             <w:proofErr w:type="gramStart"/>
             <w:r>
               <w:rPr>
                 <w:lang w:val="en-GB"/>
               </w:rPr>
-              <w:t>direction:</w:t>
+              <w:t>lights</w:t>
             </w:r>
             <w:proofErr w:type="gramEnd"/>
             <w:r>
               <w:rPr>
                 <w:lang w:val="en-GB"/>
               </w:rPr>
-              <w:t xml:space="preserve"> the compass</w:t>
-            </w:r>
-            <w:r>
-              <w:rPr>
-                <w:lang w:val="en-GB"/>
-              </w:rPr>
-              <w:t xml:space="preserve">. New travels through the great emptiness </w:t>
-            </w:r>
-            <w:proofErr w:type="gramStart"/>
-            <w:r>
-              <w:rPr>
-                <w:lang w:val="en-GB"/>
-              </w:rPr>
-              <w:t>were then conducted</w:t>
-            </w:r>
-            <w:proofErr w:type="gramEnd"/>
-            <w:r>
-              <w:rPr>
-                <w:lang w:val="en-GB"/>
-              </w:rPr>
-              <w:t>, leading to th</w:t>
-            </w:r>
-            <w:r>
-              <w:rPr>
-                <w:lang w:val="en-GB"/>
-              </w:rPr>
-              <w:t>e discovery of the</w:t>
-            </w:r>
-            <w:r>
-              <w:rPr>
-                <w:lang w:val="en-GB"/>
-              </w:rPr>
-              <w:t xml:space="preserve"> northern lights hills. There, the tapestry of the sky is replete with </w:t>
+              <w:t xml:space="preserve"> hills. There, the tapestry of the sky is replete with </w:t>
             </w:r>
             <w:r>
               <w:rPr>
@@ -417,7 +407,6 @@
               </w:rPr>
               <w:t xml:space="preserve">The </w:t>
             </w:r>
-            <w:proofErr w:type="spellStart"/>
             <w:r>
               <w:rPr>
                 <w:lang w:val="en-GB"/>
@@ -430,7 +419,6 @@
               </w:rPr>
               <w:t>less</w:t>
             </w:r>
-            <w:proofErr w:type="spellEnd"/>
             <w:r>
               <w:rPr>
                 <w:lang w:val="en-GB"/>
@@ -531,27 +519,13 @@
               <w:rPr>
                 <w:lang w:val="en-GB"/>
               </w:rPr>
-              <w:t xml:space="preserve"> to the </w:t>
-            </w:r>
-            <w:proofErr w:type="spellStart"/>
-            <w:r>
-              <w:rPr>
-                <w:lang w:val="en-GB"/>
-              </w:rPr>
-              <w:t>salt</w:t>
-            </w:r>
-            <w:r>
-              <w:rPr>
-                <w:lang w:val="en-GB"/>
-              </w:rPr>
-              <w:t>less</w:t>
-            </w:r>
-            <w:proofErr w:type="spellEnd"/>
-            <w:r>
-              <w:rPr>
-                <w:lang w:val="en-GB"/>
-              </w:rPr>
-              <w:t xml:space="preserve"> sea, we would decor</w:t>
+              <w:t xml:space="preserve"> to the salt</w:t>
+            </w:r>
+            <w:r>
+              <w:rPr>
+                <w:lang w:val="en-GB"/>
+              </w:rPr>
+              <w:t>less sea, we would decor</w:t>
             </w:r>
             <w:r>
               <w:rPr>
@@ -569,36 +543,30 @@
               <w:rPr>
                 <w:lang w:val="en-GB"/>
               </w:rPr>
+              <w:t xml:space="preserve"> with their feathers</w:t>
+            </w:r>
+            <w:r>
+              <w:rPr>
+                <w:lang w:val="en-GB"/>
+              </w:rPr>
+              <w:t xml:space="preserve">, light up a huge fire and dance on the golden sand. The sun, </w:t>
+            </w:r>
+            <w:r>
+              <w:rPr>
+                <w:lang w:val="en-GB"/>
+              </w:rPr>
+              <w:t>setting on the</w:t>
+            </w:r>
+            <w:r>
+              <w:rPr>
+                <w:lang w:val="en-GB"/>
+              </w:rPr>
               <w:t xml:space="preserve"> </w:t>
             </w:r>
             <w:r>
               <w:rPr>
                 <w:lang w:val="en-GB"/>
               </w:rPr>
-              <w:t>with their feathers</w:t>
-            </w:r>
-            <w:r>
-              <w:rPr>
-                <w:lang w:val="en-GB"/>
-              </w:rPr>
-              <w:t xml:space="preserve">, light up a huge fire and dance on the golden sand. The sun, </w:t>
-            </w:r>
-            <w:r>
-              <w:rPr>
-                <w:lang w:val="en-GB"/>
-              </w:rPr>
-              <w:t>setting on the</w:t>
-            </w:r>
-            <w:r>
-              <w:rPr>
-                <w:lang w:val="en-GB"/>
-              </w:rPr>
-              <w:t xml:space="preserve"> </w:t>
-            </w:r>
-            <w:r>
-              <w:rPr>
-                <w:lang w:val="en-GB"/>
-              </w:rPr>
               <w:t>blood-coloured</w:t>
             </w:r>
             <w:r>
@@ -623,21 +591,37 @@
               <w:rPr>
                 <w:lang w:val="en-GB"/>
               </w:rPr>
-              <w:t xml:space="preserve"> </w:t>
-            </w:r>
-            <w:proofErr w:type="gramStart"/>
-            <w:r>
-              <w:rPr>
-                <w:lang w:val="en-GB"/>
-              </w:rPr>
-              <w:t>And</w:t>
-            </w:r>
-            <w:proofErr w:type="gramEnd"/>
-            <w:r>
-              <w:rPr>
-                <w:lang w:val="en-GB"/>
-              </w:rPr>
-              <w:t xml:space="preserve"> despite the capricious nature of the sea, nothing was unconquerable to us.</w:t>
+              <w:t xml:space="preserve"> And despite the capricious nature of the sea, nothing was unconquerable to us.</w:t>
+            </w:r>
+            <w:r>
+              <w:rPr>
+                <w:lang w:val="en-GB"/>
+              </w:rPr>
+              <w:t xml:space="preserve"> Nor the </w:t>
+            </w:r>
+            <w:r>
+              <w:rPr>
+                <w:lang w:val="en-GB"/>
+              </w:rPr>
+              <w:t>people</w:t>
+            </w:r>
+            <w:r>
+              <w:rPr>
+                <w:lang w:val="en-GB"/>
+              </w:rPr>
+              <w:t xml:space="preserve">, nor the </w:t>
+            </w:r>
+            <w:r>
+              <w:rPr>
+                <w:lang w:val="en-GB"/>
+              </w:rPr>
+              <w:t>world</w:t>
+            </w:r>
+            <w:r>
+              <w:rPr>
+                <w:lang w:val="en-GB"/>
+              </w:rPr>
+              <w:t>.</w:t>
             </w:r>
           </w:p>
         </w:tc>
@@ -915,88 +899,9 @@
       </w:pPr>
     </w:p>
     <w:p>
-      <w:pPr>
-        <w:rPr>
-          <w:lang w:val="en-GB"/>
-        </w:rPr>
-      </w:pPr>
-      <w:proofErr w:type="spellStart"/>
       <w:r>
-        <w:rPr>
-          <w:lang w:val="en-GB"/>
-        </w:rPr>
-        <w:t>Branche</w:t>
+        <w:t>Branche Dash : parler d’évènements pré-massacre</w:t>
       </w:r>
-      <w:proofErr w:type="spellEnd"/>
-      <w:r>
-        <w:rPr>
-          <w:lang w:val="en-GB"/>
-        </w:rPr>
-        <w:t xml:space="preserve"> </w:t>
-      </w:r>
-      <w:proofErr w:type="gramStart"/>
-      <w:r>
-        <w:rPr>
-          <w:lang w:val="en-GB"/>
-        </w:rPr>
-        <w:t>Dash :</w:t>
-      </w:r>
-      <w:proofErr w:type="gramEnd"/>
-      <w:r>
-        <w:rPr>
-          <w:lang w:val="en-GB"/>
-        </w:rPr>
-        <w:t xml:space="preserve"> </w:t>
-      </w:r>
-      <w:proofErr w:type="spellStart"/>
-      <w:r>
-        <w:rPr>
-          <w:lang w:val="en-GB"/>
-        </w:rPr>
-        <w:t>parler</w:t>
-      </w:r>
-      <w:proofErr w:type="spellEnd"/>
-      <w:r>
-        <w:rPr>
-          <w:lang w:val="en-GB"/>
-        </w:rPr>
-        <w:t xml:space="preserve"> </w:t>
-      </w:r>
-      <w:proofErr w:type="spellStart"/>
-      <w:r>
-        <w:rPr>
-          <w:lang w:val="en-GB"/>
-        </w:rPr>
-        <w:t>d’évènements</w:t>
-      </w:r>
-      <w:proofErr w:type="spellEnd"/>
-      <w:r>
-        <w:rPr>
-          <w:lang w:val="en-GB"/>
-        </w:rPr>
-        <w:t xml:space="preserve"> </w:t>
-      </w:r>
-      <w:proofErr w:type="spellStart"/>
-      <w:r>
-        <w:rPr>
-          <w:lang w:val="en-GB"/>
-        </w:rPr>
-        <w:t>pré</w:t>
-      </w:r>
-      <w:proofErr w:type="spellEnd"/>
-      <w:r>
-        <w:rPr>
-          <w:lang w:val="en-GB"/>
-        </w:rPr>
-        <w:t>-massacre</w:t>
-      </w:r>
-    </w:p>
-    <w:p>
-      <w:pPr>
-        <w:rPr>
-          <w:lang w:val="en-GB"/>
-        </w:rPr>
-      </w:pPr>
       <w:bookmarkStart w:id="0" w:name="_GoBack"/>
       <w:bookmarkEnd w:id="0"/>
     </w:p>
@@ -1011,7 +916,7 @@
 </file>
 
 <file path=word/styles.xml><?xml version="1.0" encoding="utf-8"?>
-<w:styles xmlns:mc="http://schemas.openxmlformats.org/markup-compatibility/2006" xmlns:r="http://schemas.openxmlformats.org/officeDocument/2006/relationships" xmlns:w="http://schemas.openxmlformats.org/wordprocessingml/2006/main" xmlns:w14="http://schemas.microsoft.com/office/word/2010/wordml" xmlns:w15="http://schemas.microsoft.com/office/word/2012/wordml" xmlns:w16se="http://schemas.microsoft.com/office/word/2015/wordml/symex" mc:Ignorable="w14 w15 w16se">
+<w:styles xmlns:mc="http://schemas.openxmlformats.org/markup-compatibility/2006" xmlns:r="http://schemas.openxmlformats.org/officeDocument/2006/relationships" xmlns:w="http://schemas.openxmlformats.org/wordprocessingml/2006/main" xmlns:w14="http://schemas.microsoft.com/office/word/2010/wordml" xmlns:w15="http://schemas.microsoft.com/office/word/2012/wordml" xmlns:w16cid="http://schemas.microsoft.com/office/word/2016/wordml/cid" xmlns:w16se="http://schemas.microsoft.com/office/word/2015/wordml/symex" mc:Ignorable="w14 w15 w16se w16cid">
   <w:docDefaults>
     <w:rPrDefault>
       <w:rPr>
@@ -1027,7 +932,7 @@
       </w:pPr>
     </w:pPrDefault>
   </w:docDefaults>
-  <w:latentStyles w:defLockedState="0" w:defUIPriority="99" w:defSemiHidden="0" w:defUnhideWhenUsed="0" w:defQFormat="0" w:count="371">
+  <w:latentStyles w:defLockedState="0" w:defUIPriority="99" w:defSemiHidden="0" w:defUnhideWhenUsed="0" w:defQFormat="0" w:count="376">
     <w:lsdException w:name="Normal" w:uiPriority="0" w:qFormat="1"/>
     <w:lsdException w:name="heading 1" w:uiPriority="9" w:qFormat="1"/>
     <w:lsdException w:name="heading 2" w:semiHidden="1" w:uiPriority="9" w:unhideWhenUsed="1" w:qFormat="1"/>
@@ -1133,7 +1038,6 @@
     <w:lsdException w:name="HTML Sample" w:semiHidden="1" w:unhideWhenUsed="1"/>
     <w:lsdException w:name="HTML Typewriter" w:semiHidden="1" w:unhideWhenUsed="1"/>
     <w:lsdException w:name="HTML Variable" w:semiHidden="1" w:unhideWhenUsed="1"/>
-    <w:lsdException w:name="Normal Table" w:semiHidden="1" w:unhideWhenUsed="1"/>
     <w:lsdException w:name="annotation subject" w:semiHidden="1" w:unhideWhenUsed="1"/>
     <w:lsdException w:name="No List" w:semiHidden="1" w:unhideWhenUsed="1"/>
     <w:lsdException w:name="Outline List 1" w:semiHidden="1" w:unhideWhenUsed="1"/>
@@ -1176,11 +1080,8 @@
     <w:lsdException w:name="Table Contemporary" w:semiHidden="1" w:unhideWhenUsed="1"/>
     <w:lsdException w:name="Table Elegant" w:semiHidden="1" w:unhideWhenUsed="1"/>
     <w:lsdException w:name="Table Professional" w:semiHidden="1" w:unhideWhenUsed="1"/>
-    <w:lsdException w:name="Table Subtle 1" w:semiHidden="1" w:unhideWhenUsed="1"/>
     <w:lsdException w:name="Table Subtle 2" w:semiHidden="1" w:unhideWhenUsed="1"/>
     <w:lsdException w:name="Table Web 1" w:semiHidden="1" w:unhideWhenUsed="1"/>
-    <w:lsdException w:name="Table Web 2" w:semiHidden="1" w:unhideWhenUsed="1"/>
-    <w:lsdException w:name="Table Web 3" w:semiHidden="1" w:unhideWhenUsed="1"/>
     <w:lsdException w:name="Balloon Text" w:semiHidden="1" w:unhideWhenUsed="1"/>
     <w:lsdException w:name="Table Grid" w:uiPriority="39"/>
     <w:lsdException w:name="Table Theme" w:semiHidden="1" w:unhideWhenUsed="1"/>
@@ -1399,6 +1300,11 @@
     <w:lsdException w:name="List Table 5 Dark Accent 6" w:uiPriority="50"/>
     <w:lsdException w:name="List Table 6 Colorful Accent 6" w:uiPriority="51"/>
     <w:lsdException w:name="List Table 7 Colorful Accent 6" w:uiPriority="52"/>
+    <w:lsdException w:name="Mention" w:semiHidden="1" w:unhideWhenUsed="1"/>
+    <w:lsdException w:name="Smart Hyperlink" w:semiHidden="1" w:unhideWhenUsed="1"/>
+    <w:lsdException w:name="Hashtag" w:semiHidden="1" w:unhideWhenUsed="1"/>
+    <w:lsdException w:name="Unresolved Mention" w:semiHidden="1" w:unhideWhenUsed="1"/>
+    <w:lsdException w:name="Smart Link" w:semiHidden="1" w:unhideWhenUsed="1"/>
   </w:latentStyles>
   <w:style w:type="paragraph" w:default="1" w:styleId="Normal">
     <w:name w:val="Normal"/>

</xml_diff>